<commit_message>
Last changes with different logos
</commit_message>
<xml_diff>
--- a/TabataTimerProjectDescription.docx
+++ b/TabataTimerProjectDescription.docx
@@ -355,7 +355,19 @@
         <w:rPr>
           <w:lang w:val="en-US"/>
         </w:rPr>
-        <w:t xml:space="preserve"> from files in his music collections which to play in the background.</w:t>
+        <w:t xml:space="preserve"> from files in his music </w:t>
+      </w:r>
+      <w:r>
+        <w:rPr>
+          <w:lang w:val="en-US"/>
+        </w:rPr>
+        <w:t xml:space="preserve">collection </w:t>
+      </w:r>
+      <w:r>
+        <w:rPr>
+          <w:lang w:val="en-US"/>
+        </w:rPr>
+        <w:t>s which to play in the background.</w:t>
       </w:r>
     </w:p>
     <w:p>
@@ -372,9 +384,197 @@
       </w:r>
     </w:p>
     <w:p>
+      <w:pPr>
+        <w:pStyle w:val="1"/>
+        <w:rPr>
+          <w:lang w:val="en-US"/>
+        </w:rPr>
+      </w:pPr>
+      <w:r>
+        <w:rPr>
+          <w:lang w:val="en-US"/>
+        </w:rPr>
+        <w:t xml:space="preserve">My Workout Timer </w:t>
+      </w:r>
+      <w:r>
+        <w:rPr>
+          <w:lang w:val="en-US"/>
+        </w:rPr>
+        <w:t>–</w:t>
+      </w:r>
+      <w:r>
+        <w:rPr>
+          <w:lang w:val="en-US"/>
+        </w:rPr>
+        <w:t xml:space="preserve"> </w:t>
+      </w:r>
+      <w:r>
+        <w:rPr>
+          <w:lang w:val="en-US"/>
+        </w:rPr>
+        <w:t>Customer Project Description</w:t>
+      </w:r>
+    </w:p>
+    <w:p>
+      <w:pPr>
+        <w:rPr>
+          <w:lang w:val="en-US"/>
+        </w:rPr>
+      </w:pPr>
+      <w:r>
+        <w:rPr>
+          <w:lang w:val="en-US"/>
+        </w:rPr>
+        <w:t xml:space="preserve">Make you </w:t>
+      </w:r>
+      <w:proofErr w:type="spellStart"/>
+      <w:r>
+        <w:rPr>
+          <w:lang w:val="en-US"/>
+        </w:rPr>
+        <w:t>workout</w:t>
+      </w:r>
+      <w:proofErr w:type="spellEnd"/>
+      <w:r>
+        <w:rPr>
+          <w:lang w:val="en-US"/>
+        </w:rPr>
+        <w:t xml:space="preserve"> fun with My Workout Timer.</w:t>
+      </w:r>
+    </w:p>
+    <w:p>
+      <w:pPr>
+        <w:rPr>
+          <w:lang w:val="en-US"/>
+        </w:rPr>
+      </w:pPr>
+      <w:r>
+        <w:rPr>
+          <w:lang w:val="en-US"/>
+        </w:rPr>
+        <w:t>My Workout Timer is very simple and easy to use interval timer.</w:t>
+      </w:r>
+    </w:p>
+    <w:p>
+      <w:pPr>
+        <w:rPr>
+          <w:lang w:val="en-US"/>
+        </w:rPr>
+      </w:pPr>
+      <w:r>
+        <w:rPr>
+          <w:lang w:val="en-US"/>
+        </w:rPr>
+        <w:t xml:space="preserve">Pick between standard </w:t>
+      </w:r>
+      <w:proofErr w:type="spellStart"/>
+      <w:r>
+        <w:rPr>
+          <w:lang w:val="en-US"/>
+        </w:rPr>
+        <w:t>tabata</w:t>
+      </w:r>
+      <w:proofErr w:type="spellEnd"/>
+      <w:r>
+        <w:rPr>
+          <w:lang w:val="en-US"/>
+        </w:rPr>
+        <w:t xml:space="preserve"> timer or 4 other previously created for you </w:t>
+      </w:r>
+      <w:proofErr w:type="spellStart"/>
+      <w:r>
+        <w:rPr>
+          <w:lang w:val="en-US"/>
+        </w:rPr>
+        <w:t>workout</w:t>
+      </w:r>
+      <w:proofErr w:type="spellEnd"/>
+      <w:r>
+        <w:rPr>
+          <w:lang w:val="en-US"/>
+        </w:rPr>
+        <w:t xml:space="preserve"> </w:t>
+      </w:r>
+      <w:proofErr w:type="gramStart"/>
+      <w:r>
+        <w:rPr>
+          <w:lang w:val="en-US"/>
+        </w:rPr>
+        <w:t xml:space="preserve">timers </w:t>
+      </w:r>
+      <w:r>
+        <w:rPr>
+          <w:lang w:val="en-US"/>
+        </w:rPr>
+        <w:t xml:space="preserve"> or</w:t>
+      </w:r>
+      <w:proofErr w:type="gramEnd"/>
+      <w:r>
+        <w:rPr>
+          <w:lang w:val="en-US"/>
+        </w:rPr>
+        <w:t xml:space="preserve"> just create your custom</w:t>
+      </w:r>
+      <w:r>
+        <w:rPr>
+          <w:lang w:val="en-US"/>
+        </w:rPr>
+        <w:t xml:space="preserve"> </w:t>
+      </w:r>
+      <w:r>
+        <w:rPr>
+          <w:lang w:val="en-US"/>
+        </w:rPr>
+        <w:t>workout by clicking “add workout ” button.</w:t>
+      </w:r>
+    </w:p>
+    <w:p>
+      <w:pPr>
+        <w:rPr>
+          <w:lang w:val="en-US"/>
+        </w:rPr>
+      </w:pPr>
+      <w:r>
+        <w:rPr>
+          <w:lang w:val="en-US"/>
+        </w:rPr>
+        <w:t>If you want some background music to play – right click and then click “</w:t>
+      </w:r>
+      <w:r>
+        <w:rPr>
+          <w:lang w:val="en-US"/>
+        </w:rPr>
+        <w:t>Background music</w:t>
+      </w:r>
+      <w:r>
+        <w:rPr>
+          <w:lang w:val="en-US"/>
+        </w:rPr>
+        <w:t>” button. Pick your favorite music and enjoy your workout</w:t>
+      </w:r>
+      <w:r>
+        <w:rPr>
+          <w:lang w:val="en-US"/>
+        </w:rPr>
+        <w:t xml:space="preserve"> with My Workout Timer</w:t>
+      </w:r>
+      <w:r>
+        <w:rPr>
+          <w:lang w:val="en-US"/>
+        </w:rPr>
+        <w:t>.</w:t>
+      </w:r>
       <w:bookmarkStart w:id="0" w:name="_GoBack"/>
       <w:bookmarkEnd w:id="0"/>
     </w:p>
+    <w:p>
+      <w:pPr>
+        <w:rPr>
+          <w:lang w:val="en-US"/>
+        </w:rPr>
+      </w:pPr>
+    </w:p>
+    <w:p/>
     <w:p/>
     <w:sectPr>
       <w:headerReference w:type="default" r:id="rId9"/>
@@ -977,7 +1177,7 @@
                               <w:sz w:val="16"/>
                               <w:szCs w:val="16"/>
                             </w:rPr>
-                            <w:t>1</w:t>
+                            <w:t>2</w:t>
                           </w:r>
                           <w:r>
                             <w:rPr>
@@ -1316,7 +1516,7 @@
                         <w:sz w:val="16"/>
                         <w:szCs w:val="16"/>
                       </w:rPr>
-                      <w:t>1</w:t>
+                      <w:t>2</w:t>
                     </w:r>
                     <w:r>
                       <w:rPr>
@@ -3473,7 +3673,7 @@
 </file>
 
 <file path=customXml/itemProps1.xml><?xml version="1.0" encoding="utf-8"?>
-<ds:datastoreItem xmlns:ds="http://schemas.openxmlformats.org/officeDocument/2006/customXml" ds:itemID="{FBB9F703-EF50-48A9-9A50-8785316BA6CD}">
+<ds:datastoreItem xmlns:ds="http://schemas.openxmlformats.org/officeDocument/2006/customXml" ds:itemID="{CD92D388-195A-4735-ADE7-530852B6609B}">
   <ds:schemaRefs>
     <ds:schemaRef ds:uri="http://schemas.openxmlformats.org/officeDocument/2006/bibliography"/>
   </ds:schemaRefs>

</xml_diff>

<commit_message>
Tabata Timer Project Description
</commit_message>
<xml_diff>
--- a/TabataTimerProjectDescription.docx
+++ b/TabataTimerProjectDescription.docx
@@ -35,6 +35,7 @@
           <w:lang w:val="en-US"/>
         </w:rPr>
       </w:pPr>
+      <w:bookmarkStart w:id="0" w:name="_GoBack"/>
       <w:r>
         <w:rPr>
           <w:lang w:val="en-US"/>
@@ -383,6 +384,7 @@
         <w:t>File start to play when the workout start.</w:t>
       </w:r>
     </w:p>
+    <w:bookmarkEnd w:id="0"/>
     <w:p>
       <w:pPr>
         <w:pStyle w:val="1"/>
@@ -425,21 +427,19 @@
         <w:rPr>
           <w:lang w:val="en-US"/>
         </w:rPr>
-        <w:t xml:space="preserve">Make you </w:t>
-      </w:r>
-      <w:proofErr w:type="spellStart"/>
-      <w:r>
-        <w:rPr>
-          <w:lang w:val="en-US"/>
-        </w:rPr>
-        <w:t>workout</w:t>
-      </w:r>
-      <w:proofErr w:type="spellEnd"/>
-      <w:r>
-        <w:rPr>
-          <w:lang w:val="en-US"/>
-        </w:rPr>
-        <w:t xml:space="preserve"> fun with My Workout Timer.</w:t>
+        <w:t>Make you</w:t>
+      </w:r>
+      <w:r>
+        <w:rPr>
+          <w:lang w:val="en-US"/>
+        </w:rPr>
+        <w:t>r</w:t>
+      </w:r>
+      <w:r>
+        <w:rPr>
+          <w:lang w:val="en-US"/>
+        </w:rPr>
+        <w:t xml:space="preserve"> workout fun with My Workout Timer.</w:t>
       </w:r>
     </w:p>
     <w:p>
@@ -495,37 +495,43 @@
         </w:rPr>
         <w:t xml:space="preserve"> </w:t>
       </w:r>
+      <w:r>
+        <w:rPr>
+          <w:lang w:val="en-US"/>
+        </w:rPr>
+        <w:t>timers or</w:t>
+      </w:r>
+      <w:r>
+        <w:rPr>
+          <w:lang w:val="en-US"/>
+        </w:rPr>
+        <w:t xml:space="preserve"> just create your custom</w:t>
+      </w:r>
+      <w:r>
+        <w:rPr>
+          <w:lang w:val="en-US"/>
+        </w:rPr>
+        <w:t xml:space="preserve"> </w:t>
+      </w:r>
+      <w:r>
+        <w:rPr>
+          <w:lang w:val="en-US"/>
+        </w:rPr>
+        <w:t xml:space="preserve">workout by clicking “add </w:t>
+      </w:r>
       <w:proofErr w:type="gramStart"/>
       <w:r>
         <w:rPr>
           <w:lang w:val="en-US"/>
         </w:rPr>
-        <w:t xml:space="preserve">timers </w:t>
-      </w:r>
-      <w:r>
-        <w:rPr>
-          <w:lang w:val="en-US"/>
-        </w:rPr>
-        <w:t xml:space="preserve"> or</w:t>
+        <w:t>workout ”</w:t>
       </w:r>
       <w:proofErr w:type="gramEnd"/>
       <w:r>
         <w:rPr>
           <w:lang w:val="en-US"/>
         </w:rPr>
-        <w:t xml:space="preserve"> just create your custom</w:t>
-      </w:r>
-      <w:r>
-        <w:rPr>
-          <w:lang w:val="en-US"/>
-        </w:rPr>
-        <w:t xml:space="preserve"> </w:t>
-      </w:r>
-      <w:r>
-        <w:rPr>
-          <w:lang w:val="en-US"/>
-        </w:rPr>
-        <w:t>workout by clicking “add workout ” button.</w:t>
+        <w:t xml:space="preserve"> button.</w:t>
       </w:r>
     </w:p>
     <w:p>
@@ -564,8 +570,6 @@
         </w:rPr>
         <w:t>.</w:t>
       </w:r>
-      <w:bookmarkStart w:id="0" w:name="_GoBack"/>
-      <w:bookmarkEnd w:id="0"/>
     </w:p>
     <w:p>
       <w:pPr>
@@ -3673,7 +3677,7 @@
 </file>
 
 <file path=customXml/itemProps1.xml><?xml version="1.0" encoding="utf-8"?>
-<ds:datastoreItem xmlns:ds="http://schemas.openxmlformats.org/officeDocument/2006/customXml" ds:itemID="{CD92D388-195A-4735-ADE7-530852B6609B}">
+<ds:datastoreItem xmlns:ds="http://schemas.openxmlformats.org/officeDocument/2006/customXml" ds:itemID="{FED1D48A-ECCA-49E3-BB78-BB7860503176}">
   <ds:schemaRefs>
     <ds:schemaRef ds:uri="http://schemas.openxmlformats.org/officeDocument/2006/bibliography"/>
   </ds:schemaRefs>

</xml_diff>